<commit_message>
reordered some of the files
</commit_message>
<xml_diff>
--- a/GUI Elements.docx
+++ b/GUI Elements.docx
@@ -93,21 +93,7 @@
         <w:rPr>
           <w:lang w:val="en-US"/>
         </w:rPr>
-        <w:t xml:space="preserve"> This element is used to show additional information for each game mode. I chose this element </w:t>
-      </w:r>
-      <w:proofErr w:type="gramStart"/>
-      <w:r>
-        <w:rPr>
-          <w:lang w:val="en-US"/>
-        </w:rPr>
-        <w:t>in order for</w:t>
-      </w:r>
-      <w:proofErr w:type="gramEnd"/>
-      <w:r>
-        <w:rPr>
-          <w:lang w:val="en-US"/>
-        </w:rPr>
-        <w:t xml:space="preserve"> users to have further description about each game mode. By hovering over the singleplayer button users select the game mode and the additional singleplayer mode description pops up next to it, and vice versa for multiplayer.</w:t>
+        <w:t xml:space="preserve"> This element is used to show additional information for each game mode. I chose this element in order for users to have further description about each game mode. By hovering over the singleplayer button users select the game mode and the additional singleplayer mode description pops up next to it, and vice versa for multiplayer.</w:t>
       </w:r>
     </w:p>
     <w:p>
@@ -121,19 +107,11 @@
           <w:lang w:val="en-US"/>
         </w:rPr>
       </w:pPr>
-      <w:proofErr w:type="gramStart"/>
-      <w:r>
-        <w:rPr>
-          <w:lang w:val="en-US"/>
-        </w:rPr>
-        <w:t>Continue</w:t>
-      </w:r>
-      <w:proofErr w:type="gramEnd"/>
-      <w:r>
-        <w:rPr>
-          <w:lang w:val="en-US"/>
-        </w:rPr>
-        <w:t xml:space="preserve"> Button</w:t>
+      <w:r>
+        <w:rPr>
+          <w:lang w:val="en-US"/>
+        </w:rPr>
+        <w:t>Continue Button</w:t>
       </w:r>
       <w:r>
         <w:rPr>
@@ -299,6 +277,81 @@
           <w:lang w:val="en-US"/>
         </w:rPr>
       </w:pPr>
+      <w:r>
+        <w:rPr>
+          <w:lang w:val="en-US"/>
+        </w:rPr>
+        <w:t>Commit Link</w:t>
+      </w:r>
+      <w:r>
+        <w:rPr>
+          <w:lang w:val="en-US"/>
+        </w:rPr>
+        <w:t xml:space="preserve"> for this document</w:t>
+      </w:r>
+      <w:r>
+        <w:rPr>
+          <w:lang w:val="en-US"/>
+        </w:rPr>
+        <w:t>:</w:t>
+      </w:r>
+    </w:p>
+    <w:p>
+      <w:pPr>
+        <w:rPr>
+          <w:lang w:val="en-US"/>
+        </w:rPr>
+      </w:pPr>
+      <w:hyperlink r:id="rId6" w:history="1">
+        <w:r>
+          <w:rPr>
+            <w:rStyle w:val="Hyperlink"/>
+            <w:lang w:val="en-US"/>
+          </w:rPr>
+          <w:t>https://github.com/LuleDarkBlade/First-Project-in-Unity/commit/6e2fed4eba05b6361894c406566513535b5de65d#diff-2561f61669998d17dae61c0c9a57a651430dad545eeb3add3239577aba9edf2a</w:t>
+        </w:r>
+      </w:hyperlink>
+      <w:r>
+        <w:rPr>
+          <w:lang w:val="en-US"/>
+        </w:rPr>
+        <w:t xml:space="preserve"> </w:t>
+      </w:r>
+    </w:p>
+    <w:p>
+      <w:pPr>
+        <w:rPr>
+          <w:lang w:val="en-US"/>
+        </w:rPr>
+      </w:pPr>
+      <w:r>
+        <w:rPr>
+          <w:lang w:val="en-US"/>
+        </w:rPr>
+        <w:t>Commit link to Unity Updates:</w:t>
+      </w:r>
+    </w:p>
+    <w:p>
+      <w:pPr>
+        <w:rPr>
+          <w:lang w:val="en-US"/>
+        </w:rPr>
+      </w:pPr>
+      <w:hyperlink r:id="rId7" w:history="1">
+        <w:r>
+          <w:rPr>
+            <w:rStyle w:val="Hyperlink"/>
+            <w:lang w:val="en-US"/>
+          </w:rPr>
+          <w:t>https://github.com/LuleDarkBlade/First-Project-in-Unity/commit/be3fb7fdf98c60744f795f2ec0e3c9985614a345</w:t>
+        </w:r>
+      </w:hyperlink>
+      <w:r>
+        <w:rPr>
+          <w:lang w:val="en-US"/>
+        </w:rPr>
+        <w:t xml:space="preserve"> </w:t>
+      </w:r>
     </w:p>
     <w:sectPr>
       <w:pgSz w:w="11906" w:h="16838"/>

</xml_diff>